<commit_message>
changes to first practical
</commit_message>
<xml_diff>
--- a/Practicals/01/Practical_01.docx
+++ b/Practicals/01/Practical_01.docx
@@ -123,6 +123,11 @@
           <w:ilvl w:val="1"/>
           <w:numId w:val="1"/>
         </w:numPr>
+        <w:rPr>
+          <w:rStyle w:val="Hyperlink"/>
+          <w:color w:val="auto"/>
+          <w:u w:val="none"/>
+        </w:rPr>
       </w:pPr>
       <w:hyperlink r:id="rId7" w:history="1">
         <w:r>
@@ -142,6 +147,41 @@
         </w:numPr>
       </w:pPr>
       <w:r>
+        <w:t xml:space="preserve">Download and install </w:t>
+      </w:r>
+      <w:proofErr w:type="spellStart"/>
+      <w:r>
+        <w:t>Sourcetree</w:t>
+      </w:r>
+      <w:proofErr w:type="spellEnd"/>
+      <w:r>
+        <w:t xml:space="preserve"> </w:t>
+      </w:r>
+    </w:p>
+    <w:p>
+      <w:pPr>
+        <w:pStyle w:val="ListParagraph"/>
+        <w:numPr>
+          <w:ilvl w:val="1"/>
+          <w:numId w:val="1"/>
+        </w:numPr>
+      </w:pPr>
+      <w:r>
+        <w:t>N</w:t>
+      </w:r>
+      <w:r>
+        <w:t>eed to install Git, Mercurial is not needed</w:t>
+      </w:r>
+    </w:p>
+    <w:p>
+      <w:pPr>
+        <w:pStyle w:val="ListParagraph"/>
+        <w:numPr>
+          <w:ilvl w:val="1"/>
+          <w:numId w:val="1"/>
+        </w:numPr>
+      </w:pPr>
+      <w:r>
         <w:t xml:space="preserve">Add account into </w:t>
       </w:r>
       <w:proofErr w:type="spellStart"/>
@@ -149,6 +189,41 @@
         <w:t>Sourcetree</w:t>
       </w:r>
       <w:proofErr w:type="spellEnd"/>
+      <w:r>
+        <w:t xml:space="preserve"> </w:t>
+      </w:r>
+    </w:p>
+    <w:p>
+      <w:pPr>
+        <w:pStyle w:val="ListParagraph"/>
+        <w:numPr>
+          <w:ilvl w:val="2"/>
+          <w:numId w:val="1"/>
+        </w:numPr>
+      </w:pPr>
+      <w:r>
+        <w:t>Tools -&gt; Options -&gt; Authentication -&gt; Add</w:t>
+      </w:r>
+    </w:p>
+    <w:p>
+      <w:pPr>
+        <w:pStyle w:val="ListParagraph"/>
+        <w:numPr>
+          <w:ilvl w:val="2"/>
+          <w:numId w:val="1"/>
+        </w:numPr>
+      </w:pPr>
+      <w:r>
+        <w:t xml:space="preserve">Select </w:t>
+      </w:r>
+      <w:proofErr w:type="spellStart"/>
+      <w:r>
+        <w:t>Github</w:t>
+      </w:r>
+      <w:proofErr w:type="spellEnd"/>
+      <w:r>
+        <w:t>, click “Refresh OAuth Token” -&gt; log in -&gt; Authorize</w:t>
+      </w:r>
     </w:p>
     <w:p>
       <w:pPr>
@@ -169,6 +244,11 @@
           <w:ilvl w:val="1"/>
           <w:numId w:val="1"/>
         </w:numPr>
+        <w:rPr>
+          <w:rStyle w:val="Hyperlink"/>
+          <w:color w:val="auto"/>
+          <w:u w:val="none"/>
+        </w:rPr>
       </w:pPr>
       <w:hyperlink r:id="rId8" w:history="1">
         <w:r>
@@ -183,6 +263,47 @@
       <w:pPr>
         <w:pStyle w:val="ListParagraph"/>
         <w:numPr>
+          <w:ilvl w:val="1"/>
+          <w:numId w:val="1"/>
+        </w:numPr>
+      </w:pPr>
+      <w:r>
+        <w:t xml:space="preserve">Add repository to </w:t>
+      </w:r>
+      <w:proofErr w:type="spellStart"/>
+      <w:r>
+        <w:t>Sourcetree</w:t>
+      </w:r>
+      <w:proofErr w:type="spellEnd"/>
+    </w:p>
+    <w:p>
+      <w:pPr>
+        <w:pStyle w:val="ListParagraph"/>
+        <w:numPr>
+          <w:ilvl w:val="2"/>
+          <w:numId w:val="1"/>
+        </w:numPr>
+      </w:pPr>
+      <w:r>
+        <w:t>Remote -&gt; GitHub account -&gt; data-science-2 -&gt; clone</w:t>
+      </w:r>
+    </w:p>
+    <w:p>
+      <w:pPr>
+        <w:pStyle w:val="ListParagraph"/>
+        <w:numPr>
+          <w:ilvl w:val="2"/>
+          <w:numId w:val="1"/>
+        </w:numPr>
+      </w:pPr>
+      <w:r>
+        <w:t>Choose location -&gt; clone</w:t>
+      </w:r>
+    </w:p>
+    <w:p>
+      <w:pPr>
+        <w:pStyle w:val="ListParagraph"/>
+        <w:numPr>
           <w:ilvl w:val="0"/>
           <w:numId w:val="1"/>
         </w:numPr>
@@ -208,8 +329,6 @@
         </w:r>
       </w:hyperlink>
     </w:p>
-    <w:p/>
-    <w:p/>
     <w:p>
       <w:r>
         <w:t>Practical examples</w:t>
@@ -252,11 +371,17 @@
       </w:r>
     </w:p>
     <w:p>
+      <w:pPr>
+        <w:shd w:val="clear" w:color="auto" w:fill="E7E6E6" w:themeFill="background2"/>
+      </w:pPr>
       <w:r>
         <w:t>Number of students present:</w:t>
       </w:r>
     </w:p>
     <w:p>
+      <w:pPr>
+        <w:shd w:val="clear" w:color="auto" w:fill="E7E6E6" w:themeFill="background2"/>
+      </w:pPr>
       <w:r>
         <w:t>Weather outside:</w:t>
       </w:r>
@@ -315,16 +440,135 @@
       </w:r>
     </w:p>
     <w:p>
+      <w:pPr>
+        <w:shd w:val="clear" w:color="auto" w:fill="E7E6E6" w:themeFill="background2"/>
+      </w:pPr>
       <w:r>
         <w:t>Year of study:</w:t>
       </w:r>
     </w:p>
     <w:p>
+      <w:pPr>
+        <w:shd w:val="clear" w:color="auto" w:fill="E7E6E6" w:themeFill="background2"/>
+      </w:pPr>
       <w:r>
         <w:t>Number of lectures today:</w:t>
       </w:r>
     </w:p>
     <w:p/>
+    <w:p>
+      <w:r>
+        <w:t>For the next practical, download and install:</w:t>
+      </w:r>
+    </w:p>
+    <w:p>
+      <w:pPr>
+        <w:pStyle w:val="ListParagraph"/>
+        <w:numPr>
+          <w:ilvl w:val="0"/>
+          <w:numId w:val="4"/>
+        </w:numPr>
+      </w:pPr>
+      <w:r>
+        <w:t>PyCharm</w:t>
+      </w:r>
+    </w:p>
+    <w:p>
+      <w:pPr>
+        <w:pStyle w:val="ListParagraph"/>
+        <w:numPr>
+          <w:ilvl w:val="1"/>
+          <w:numId w:val="4"/>
+        </w:numPr>
+      </w:pPr>
+      <w:hyperlink r:id="rId10" w:history="1">
+        <w:r>
+          <w:rPr>
+            <w:rStyle w:val="Hyperlink"/>
+          </w:rPr>
+          <w:t>https://www.jetbrains.com/pyc</w:t>
+        </w:r>
+        <w:r>
+          <w:rPr>
+            <w:rStyle w:val="Hyperlink"/>
+          </w:rPr>
+          <w:t>h</w:t>
+        </w:r>
+        <w:r>
+          <w:rPr>
+            <w:rStyle w:val="Hyperlink"/>
+          </w:rPr>
+          <w:t>arm/</w:t>
+        </w:r>
+      </w:hyperlink>
+    </w:p>
+    <w:p>
+      <w:pPr>
+        <w:pStyle w:val="ListParagraph"/>
+        <w:numPr>
+          <w:ilvl w:val="1"/>
+          <w:numId w:val="4"/>
+        </w:numPr>
+      </w:pPr>
+      <w:r>
+        <w:t>IDE (</w:t>
+      </w:r>
+      <w:r>
+        <w:t>Integrated Development Environment</w:t>
+      </w:r>
+      <w:r>
+        <w:t>) for Python</w:t>
+      </w:r>
+    </w:p>
+    <w:p>
+      <w:pPr>
+        <w:pStyle w:val="ListParagraph"/>
+        <w:numPr>
+          <w:ilvl w:val="0"/>
+          <w:numId w:val="4"/>
+        </w:numPr>
+      </w:pPr>
+      <w:r>
+        <w:t>Anaconda</w:t>
+      </w:r>
+    </w:p>
+    <w:p>
+      <w:pPr>
+        <w:pStyle w:val="ListParagraph"/>
+        <w:numPr>
+          <w:ilvl w:val="1"/>
+          <w:numId w:val="4"/>
+        </w:numPr>
+      </w:pPr>
+      <w:hyperlink r:id="rId11" w:history="1">
+        <w:r>
+          <w:rPr>
+            <w:rStyle w:val="Hyperlink"/>
+          </w:rPr>
+          <w:t>https://www.anaconda.com/</w:t>
+        </w:r>
+      </w:hyperlink>
+    </w:p>
+    <w:p>
+      <w:pPr>
+        <w:pStyle w:val="ListParagraph"/>
+        <w:numPr>
+          <w:ilvl w:val="1"/>
+          <w:numId w:val="4"/>
+        </w:numPr>
+      </w:pPr>
+      <w:r>
+        <w:t xml:space="preserve">This will allow us to use </w:t>
+      </w:r>
+      <w:proofErr w:type="spellStart"/>
+      <w:r>
+        <w:t>Jupyter</w:t>
+      </w:r>
+      <w:proofErr w:type="spellEnd"/>
+      <w:r>
+        <w:t xml:space="preserve"> notebooks</w:t>
+      </w:r>
+    </w:p>
     <w:sectPr>
       <w:pgSz w:w="11906" w:h="16838"/>
       <w:pgMar w:top="1417" w:right="1417" w:bottom="1417" w:left="1417" w:header="708" w:footer="708" w:gutter="0"/>
@@ -365,7 +609,7 @@
         <w:rFonts w:ascii="Courier New" w:hAnsi="Courier New" w:cs="Courier New" w:hint="default"/>
       </w:rPr>
     </w:lvl>
-    <w:lvl w:ilvl="2" w:tplc="04090005" w:tentative="1">
+    <w:lvl w:ilvl="2" w:tplc="04090005">
       <w:start w:val="1"/>
       <w:numFmt w:val="bullet"/>
       <w:lvlText w:val=""/>
@@ -537,6 +781,119 @@
     </w:lvl>
   </w:abstractNum>
   <w:abstractNum w:abstractNumId="2" w15:restartNumberingAfterBreak="0">
+    <w:nsid w:val="316E73B8"/>
+    <w:multiLevelType w:val="hybridMultilevel"/>
+    <w:tmpl w:val="4372E528"/>
+    <w:lvl w:ilvl="0" w:tplc="04090001">
+      <w:start w:val="1"/>
+      <w:numFmt w:val="bullet"/>
+      <w:lvlText w:val=""/>
+      <w:lvlJc w:val="left"/>
+      <w:pPr>
+        <w:ind w:left="720" w:hanging="360"/>
+      </w:pPr>
+      <w:rPr>
+        <w:rFonts w:ascii="Symbol" w:hAnsi="Symbol" w:hint="default"/>
+      </w:rPr>
+    </w:lvl>
+    <w:lvl w:ilvl="1" w:tplc="04090003">
+      <w:start w:val="1"/>
+      <w:numFmt w:val="bullet"/>
+      <w:lvlText w:val="o"/>
+      <w:lvlJc w:val="left"/>
+      <w:pPr>
+        <w:ind w:left="1440" w:hanging="360"/>
+      </w:pPr>
+      <w:rPr>
+        <w:rFonts w:ascii="Courier New" w:hAnsi="Courier New" w:cs="Courier New" w:hint="default"/>
+      </w:rPr>
+    </w:lvl>
+    <w:lvl w:ilvl="2" w:tplc="04090005" w:tentative="1">
+      <w:start w:val="1"/>
+      <w:numFmt w:val="bullet"/>
+      <w:lvlText w:val=""/>
+      <w:lvlJc w:val="left"/>
+      <w:pPr>
+        <w:ind w:left="2160" w:hanging="360"/>
+      </w:pPr>
+      <w:rPr>
+        <w:rFonts w:ascii="Wingdings" w:hAnsi="Wingdings" w:hint="default"/>
+      </w:rPr>
+    </w:lvl>
+    <w:lvl w:ilvl="3" w:tplc="04090001" w:tentative="1">
+      <w:start w:val="1"/>
+      <w:numFmt w:val="bullet"/>
+      <w:lvlText w:val=""/>
+      <w:lvlJc w:val="left"/>
+      <w:pPr>
+        <w:ind w:left="2880" w:hanging="360"/>
+      </w:pPr>
+      <w:rPr>
+        <w:rFonts w:ascii="Symbol" w:hAnsi="Symbol" w:hint="default"/>
+      </w:rPr>
+    </w:lvl>
+    <w:lvl w:ilvl="4" w:tplc="04090003" w:tentative="1">
+      <w:start w:val="1"/>
+      <w:numFmt w:val="bullet"/>
+      <w:lvlText w:val="o"/>
+      <w:lvlJc w:val="left"/>
+      <w:pPr>
+        <w:ind w:left="3600" w:hanging="360"/>
+      </w:pPr>
+      <w:rPr>
+        <w:rFonts w:ascii="Courier New" w:hAnsi="Courier New" w:cs="Courier New" w:hint="default"/>
+      </w:rPr>
+    </w:lvl>
+    <w:lvl w:ilvl="5" w:tplc="04090005" w:tentative="1">
+      <w:start w:val="1"/>
+      <w:numFmt w:val="bullet"/>
+      <w:lvlText w:val=""/>
+      <w:lvlJc w:val="left"/>
+      <w:pPr>
+        <w:ind w:left="4320" w:hanging="360"/>
+      </w:pPr>
+      <w:rPr>
+        <w:rFonts w:ascii="Wingdings" w:hAnsi="Wingdings" w:hint="default"/>
+      </w:rPr>
+    </w:lvl>
+    <w:lvl w:ilvl="6" w:tplc="04090001" w:tentative="1">
+      <w:start w:val="1"/>
+      <w:numFmt w:val="bullet"/>
+      <w:lvlText w:val=""/>
+      <w:lvlJc w:val="left"/>
+      <w:pPr>
+        <w:ind w:left="5040" w:hanging="360"/>
+      </w:pPr>
+      <w:rPr>
+        <w:rFonts w:ascii="Symbol" w:hAnsi="Symbol" w:hint="default"/>
+      </w:rPr>
+    </w:lvl>
+    <w:lvl w:ilvl="7" w:tplc="04090003" w:tentative="1">
+      <w:start w:val="1"/>
+      <w:numFmt w:val="bullet"/>
+      <w:lvlText w:val="o"/>
+      <w:lvlJc w:val="left"/>
+      <w:pPr>
+        <w:ind w:left="5760" w:hanging="360"/>
+      </w:pPr>
+      <w:rPr>
+        <w:rFonts w:ascii="Courier New" w:hAnsi="Courier New" w:cs="Courier New" w:hint="default"/>
+      </w:rPr>
+    </w:lvl>
+    <w:lvl w:ilvl="8" w:tplc="04090005" w:tentative="1">
+      <w:start w:val="1"/>
+      <w:numFmt w:val="bullet"/>
+      <w:lvlText w:val=""/>
+      <w:lvlJc w:val="left"/>
+      <w:pPr>
+        <w:ind w:left="6480" w:hanging="360"/>
+      </w:pPr>
+      <w:rPr>
+        <w:rFonts w:ascii="Wingdings" w:hAnsi="Wingdings" w:hint="default"/>
+      </w:rPr>
+    </w:lvl>
+  </w:abstractNum>
+  <w:abstractNum w:abstractNumId="3" w15:restartNumberingAfterBreak="0">
     <w:nsid w:val="35036363"/>
     <w:multiLevelType w:val="hybridMultilevel"/>
     <w:tmpl w:val="98962614"/>
@@ -632,6 +989,9 @@
     <w:abstractNumId w:val="1"/>
   </w:num>
   <w:num w:numId="3">
+    <w:abstractNumId w:val="3"/>
+  </w:num>
+  <w:num w:numId="4">
     <w:abstractNumId w:val="2"/>
   </w:num>
 </w:numbering>
@@ -1097,6 +1457,18 @@
       <w:shd w:val="clear" w:color="auto" w:fill="E1DFDD"/>
     </w:rPr>
   </w:style>
+  <w:style w:type="character" w:styleId="FollowedHyperlink">
+    <w:name w:val="FollowedHyperlink"/>
+    <w:basedOn w:val="DefaultParagraphFont"/>
+    <w:uiPriority w:val="99"/>
+    <w:semiHidden/>
+    <w:unhideWhenUsed/>
+    <w:rsid w:val="00AD20F3"/>
+    <w:rPr>
+      <w:color w:val="954F72" w:themeColor="followedHyperlink"/>
+      <w:u w:val="single"/>
+    </w:rPr>
+  </w:style>
 </w:styles>
 </file>
 

</xml_diff>